<commit_message>
WIP: New project wizard.
</commit_message>
<xml_diff>
--- a/install/INSTALL.docx
+++ b/install/INSTALL.docx
@@ -141,23 +141,7 @@
         <w:t xml:space="preserve">  </w:t>
       </w:r>
       <w:r>
-        <w:t xml:space="preserve">Because these contain information extracted from </w:t>
-      </w:r>
-      <w:proofErr w:type="spellStart"/>
-      <w:r>
-        <w:t>Larian’s</w:t>
-      </w:r>
-      <w:proofErr w:type="spellEnd"/>
-      <w:r>
-        <w:t xml:space="preserve"> proprietary .</w:t>
-      </w:r>
-      <w:proofErr w:type="spellStart"/>
-      <w:r>
-        <w:t>pak</w:t>
-      </w:r>
-      <w:proofErr w:type="spellEnd"/>
-      <w:r>
-        <w:t xml:space="preserve"> files, they are considered </w:t>
+        <w:t xml:space="preserve">Because these contain information extracted from Larian’s proprietary .pak files, they are considered </w:t>
       </w:r>
       <w:r>
         <w:rPr>
@@ -167,15 +151,7 @@
         <w:t>derivative works</w:t>
       </w:r>
       <w:r>
-        <w:t xml:space="preserve"> of </w:t>
-      </w:r>
-      <w:proofErr w:type="spellStart"/>
-      <w:r>
-        <w:t>Larian</w:t>
-      </w:r>
-      <w:proofErr w:type="spellEnd"/>
-      <w:r>
-        <w:t xml:space="preserve"> content and therefore </w:t>
+        <w:t xml:space="preserve"> of Larian content and therefore </w:t>
       </w:r>
       <w:r>
         <w:rPr>
@@ -419,15 +395,12 @@
     </w:p>
     <w:p>
       <w:r>
-        <w:rPr>
-          <w:noProof/>
-        </w:rPr>
         <w:lastRenderedPageBreak/>
         <w:drawing>
-          <wp:inline distT="0" distB="0" distL="0" distR="0" wp14:anchorId="2FBF90E3" wp14:editId="632632F3">
+          <wp:inline distT="0" distB="0" distL="0" distR="0" wp14:anchorId="0EF2752F" wp14:editId="06863B5C">
             <wp:extent cx="4753638" cy="3743847"/>
             <wp:effectExtent l="0" t="0" r="8890" b="9525"/>
-            <wp:docPr id="1350065590" name="Picture 1"/>
+            <wp:docPr id="83406346" name="Picture 1"/>
             <wp:cNvGraphicFramePr>
               <a:graphicFrameLocks xmlns:a="http://schemas.openxmlformats.org/drawingml/2006/main" noChangeAspect="1"/>
             </wp:cNvGraphicFramePr>
@@ -435,7 +408,7 @@
               <a:graphicData uri="http://schemas.openxmlformats.org/drawingml/2006/picture">
                 <pic:pic xmlns:pic="http://schemas.openxmlformats.org/drawingml/2006/picture">
                   <pic:nvPicPr>
-                    <pic:cNvPr id="1350065590" name=""/>
+                    <pic:cNvPr id="83406346" name=""/>
                     <pic:cNvPicPr/>
                   </pic:nvPicPr>
                   <pic:blipFill>
@@ -618,7 +591,27 @@
         <w:rPr>
           <w:rFonts w:cstheme="minorHAnsi"/>
         </w:rPr>
-        <w:t xml:space="preserve">This may take quite a while, perhaps up to an hour or more, to index very large PAKs such as </w:t>
+        <w:t>If you want to index additional content and don’t want to overwrite your existing index, set overwrite to “false”.</w:t>
+      </w:r>
+    </w:p>
+    <w:p>
+      <w:pPr>
+        <w:rPr>
+          <w:rFonts w:cstheme="minorHAnsi"/>
+        </w:rPr>
+      </w:pPr>
+      <w:r>
+        <w:rPr>
+          <w:rFonts w:cstheme="minorHAnsi"/>
+        </w:rPr>
+        <w:br/>
+        <w:t xml:space="preserve">Indexing </w:t>
+      </w:r>
+      <w:r>
+        <w:rPr>
+          <w:rFonts w:cstheme="minorHAnsi"/>
+        </w:rPr>
+        <w:t xml:space="preserve">may take quite a while, perhaps up to an hour or more, to index very large PAKs such as </w:t>
       </w:r>
       <w:r>
         <w:rPr>
@@ -937,29 +930,7 @@
           <w:sz w:val="20"/>
           <w:szCs w:val="20"/>
         </w:rPr>
-        <w:t>Iconizer {package-path} {</w:t>
-      </w:r>
-      <w:proofErr w:type="spellStart"/>
-      <w:r>
-        <w:rPr>
-          <w:rFonts w:ascii="Cascadia Mono" w:hAnsi="Cascadia Mono" w:cstheme="minorHAnsi"/>
-          <w:b/>
-          <w:bCs/>
-          <w:sz w:val="20"/>
-          <w:szCs w:val="20"/>
-        </w:rPr>
-        <w:t>db</w:t>
-      </w:r>
-      <w:proofErr w:type="spellEnd"/>
-      <w:r>
-        <w:rPr>
-          <w:rFonts w:ascii="Cascadia Mono" w:hAnsi="Cascadia Mono" w:cstheme="minorHAnsi"/>
-          <w:b/>
-          <w:bCs/>
-          <w:sz w:val="20"/>
-          <w:szCs w:val="20"/>
-        </w:rPr>
-        <w:t>-path} &lt;overwrite: true/false&gt;</w:t>
+        <w:t>Iconizer {package-path} {db-path} &lt;overwrite: true/false&gt;</w:t>
       </w:r>
     </w:p>
     <w:p>
@@ -1117,29 +1088,7 @@
           <w:sz w:val="20"/>
           <w:szCs w:val="20"/>
         </w:rPr>
-        <w:t>Catalog.exe {package-path} {</w:t>
-      </w:r>
-      <w:proofErr w:type="spellStart"/>
-      <w:r>
-        <w:rPr>
-          <w:rFonts w:ascii="Cascadia Mono" w:hAnsi="Cascadia Mono"/>
-          <w:b/>
-          <w:bCs/>
-          <w:sz w:val="20"/>
-          <w:szCs w:val="20"/>
-        </w:rPr>
-        <w:t>db</w:t>
-      </w:r>
-      <w:proofErr w:type="spellEnd"/>
-      <w:r>
-        <w:rPr>
-          <w:rFonts w:ascii="Cascadia Mono" w:hAnsi="Cascadia Mono"/>
-          <w:b/>
-          <w:bCs/>
-          <w:sz w:val="20"/>
-          <w:szCs w:val="20"/>
-        </w:rPr>
-        <w:t>-path} &lt;overwrite: true/false&gt;</w:t>
+        <w:t>Catalog.exe {package-path} {db-path} &lt;overwrite: true/false&gt;</w:t>
       </w:r>
     </w:p>
     <w:p>
@@ -2151,6 +2100,7 @@
   <w:style w:type="character" w:default="1" w:styleId="DefaultParagraphFont">
     <w:name w:val="Default Paragraph Font"/>
     <w:uiPriority w:val="1"/>
+    <w:semiHidden/>
     <w:unhideWhenUsed/>
   </w:style>
   <w:style w:type="table" w:default="1" w:styleId="TableNormal">

</xml_diff>

<commit_message>
Update documentation for 1.0.9 and bump version.
</commit_message>
<xml_diff>
--- a/install/INSTALL.docx
+++ b/install/INSTALL.docx
@@ -66,39 +66,55 @@
         <w:t>edit files</w:t>
       </w:r>
       <w:r>
-        <w:t xml:space="preserve">, and </w:t>
+        <w:t>,</w:t>
+      </w:r>
+      <w:r>
+        <w:t xml:space="preserve"> </w:t>
       </w:r>
       <w:r>
         <w:rPr>
           <w:b/>
           <w:bCs/>
         </w:rPr>
-        <w:t>build PAKs</w:t>
-      </w:r>
-      <w:r>
-        <w:t xml:space="preserve">, but certain features — such as </w:t>
+        <w:t>view GR2 models</w:t>
+      </w:r>
+      <w:r>
+        <w:t>,</w:t>
+      </w:r>
+      <w:r>
+        <w:t xml:space="preserve"> and </w:t>
       </w:r>
       <w:r>
         <w:rPr>
           <w:b/>
           <w:bCs/>
         </w:rPr>
-        <w:t>searching game objects, text, and icons</w:t>
-      </w:r>
-      <w:r>
-        <w:t xml:space="preserve"> — will not work until you </w:t>
-      </w:r>
-      <w:r>
-        <w:t>generate the needed indexes and databases.</w:t>
-      </w:r>
-    </w:p>
-    <w:p/>
-    <w:p>
+        <w:t>build PAKs</w:t>
+      </w:r>
+      <w:r>
+        <w:t xml:space="preserve">, but certain features — such as </w:t>
+      </w:r>
       <w:r>
         <w:rPr>
           <w:b/>
           <w:bCs/>
         </w:rPr>
+        <w:t>searching game objects, text, and icons</w:t>
+      </w:r>
+      <w:r>
+        <w:t xml:space="preserve"> — will not work until you </w:t>
+      </w:r>
+      <w:r>
+        <w:t>generate the needed indexes and databases.</w:t>
+      </w:r>
+    </w:p>
+    <w:p/>
+    <w:p>
+      <w:r>
+        <w:rPr>
+          <w:b/>
+          <w:bCs/>
+        </w:rPr>
         <w:t>BG3ModStudio</w:t>
       </w:r>
       <w:r>
@@ -122,7 +138,13 @@
         <w:t xml:space="preserve">game data. </w:t>
       </w:r>
       <w:r>
-        <w:t>Because these contain information extracted from Larian’s proprietary .</w:t>
+        <w:t xml:space="preserve">Because these </w:t>
+      </w:r>
+      <w:r>
+        <w:t xml:space="preserve">resources </w:t>
+      </w:r>
+      <w:r>
+        <w:t>contain information extracted from Larian’s proprietary .</w:t>
       </w:r>
       <w:r>
         <w:rPr>
@@ -158,7 +180,7 @@
           <w:b/>
           <w:bCs/>
         </w:rPr>
-        <w:t>BG3ModMaker</w:t>
+        <w:t>BG3ModStudio</w:t>
       </w:r>
       <w:r>
         <w:t>.</w:t>
@@ -233,6 +255,9 @@
     <w:p/>
     <w:p>
       <w:r>
+        <w:rPr>
+          <w:noProof/>
+        </w:rPr>
         <w:drawing>
           <wp:inline distT="0" distB="0" distL="0" distR="0" wp14:anchorId="04A1EEF1" wp14:editId="53584899">
             <wp:extent cx="4324954" cy="1991003"/>
@@ -390,20 +415,43 @@
     <w:p/>
     <w:p>
       <w:r>
-        <w:t xml:space="preserve">The most important feature of </w:t>
-      </w:r>
-      <w:r>
         <w:rPr>
           <w:b/>
           <w:bCs/>
         </w:rPr>
-        <w:t>BG3ModStudio</w:t>
+        <w:t>NOTE</w:t>
+      </w:r>
+      <w:r>
+        <w:t xml:space="preserve">: The index format has changed with version </w:t>
       </w:r>
       <w:r>
         <w:rPr>
           <w:b/>
           <w:bCs/>
         </w:rPr>
+        <w:t>1.0.9</w:t>
+      </w:r>
+      <w:r>
+        <w:t>.  You will need to reindex any existing content you have to use this version.</w:t>
+      </w:r>
+    </w:p>
+    <w:p/>
+    <w:p>
+      <w:r>
+        <w:t xml:space="preserve">The most important feature of </w:t>
+      </w:r>
+      <w:r>
+        <w:rPr>
+          <w:b/>
+          <w:bCs/>
+        </w:rPr>
+        <w:t>BG3ModStudio</w:t>
+      </w:r>
+      <w:r>
+        <w:rPr>
+          <w:b/>
+          <w:bCs/>
+        </w:rPr>
         <w:t xml:space="preserve"> </w:t>
       </w:r>
       <w:r>
@@ -422,6 +470,9 @@
     <w:p/>
     <w:p>
       <w:r>
+        <w:rPr>
+          <w:noProof/>
+        </w:rPr>
         <w:drawing>
           <wp:inline distT="0" distB="0" distL="0" distR="0" wp14:anchorId="0CA5E12A" wp14:editId="52BBC699">
             <wp:extent cx="3296110" cy="2638793"/>
@@ -482,7 +533,11 @@
         <w:t>Gustav.pak</w:t>
       </w:r>
       <w:r>
-        <w:t xml:space="preserve">, which is over 12GB, indexing may take perhaps up to an hour or more.  The other PAK files are quicker.  Once this is complete, you can index </w:t>
+        <w:t xml:space="preserve">, which is over 12GB, indexing </w:t>
+      </w:r>
+      <w:r>
+        <w:lastRenderedPageBreak/>
+        <w:t xml:space="preserve">may take perhaps up to an hour or more.  The other PAK files are quicker.  Once this is complete, you can index </w:t>
       </w:r>
       <w:r>
         <w:rPr>
@@ -518,7 +573,6 @@
         <w:br/>
       </w:r>
       <w:r>
-        <w:lastRenderedPageBreak/>
         <w:br/>
       </w:r>
     </w:p>
@@ -539,6 +593,9 @@
     <w:p/>
     <w:p>
       <w:r>
+        <w:rPr>
+          <w:noProof/>
+        </w:rPr>
         <w:drawing>
           <wp:inline distT="0" distB="0" distL="0" distR="0" wp14:anchorId="44F017B3" wp14:editId="1EB83624">
             <wp:extent cx="5943600" cy="4274820"/>
@@ -584,6 +641,9 @@
     </w:p>
     <w:p>
       <w:r>
+        <w:rPr>
+          <w:noProof/>
+        </w:rPr>
         <w:lastRenderedPageBreak/>
         <w:drawing>
           <wp:inline distT="0" distB="0" distL="0" distR="0" wp14:anchorId="4E558428" wp14:editId="25056D79">
@@ -635,6 +695,9 @@
         <w:br/>
       </w:r>
       <w:r>
+        <w:rPr>
+          <w:noProof/>
+        </w:rPr>
         <w:drawing>
           <wp:inline distT="0" distB="0" distL="0" distR="0" wp14:anchorId="5813F07B" wp14:editId="0FFD7A8D">
             <wp:extent cx="5753903" cy="4810796"/>
@@ -681,7 +744,6 @@
         <w:t>Generating a database</w:t>
       </w:r>
     </w:p>
-    <w:p/>
     <w:p>
       <w:r>
         <w:rPr>
@@ -699,14 +761,48 @@
       <w:r>
         <w:t xml:space="preserve"> a simple key-value store.  Choose Tools-&gt;Generate Database.</w:t>
       </w:r>
-      <w:r>
-        <w:br/>
-      </w:r>
+    </w:p>
+    <w:p>
+      <w:r>
+        <w:rPr>
+          <w:b/>
+          <w:bCs/>
+        </w:rPr>
+        <w:t>NOTE</w:t>
+      </w:r>
+      <w:r>
+        <w:t xml:space="preserve">: The database format has changed in version </w:t>
+      </w:r>
+      <w:r>
+        <w:rPr>
+          <w:b/>
+          <w:bCs/>
+        </w:rPr>
+        <w:t>1.0.9</w:t>
+      </w:r>
+      <w:r>
+        <w:t xml:space="preserve">.  If you were using a previous version of the application, you will need to re-generate databases to be compatible with version </w:t>
+      </w:r>
+      <w:r>
+        <w:rPr>
+          <w:b/>
+          <w:bCs/>
+        </w:rPr>
+        <w:t>1.0.9</w:t>
+      </w:r>
+      <w:r>
+        <w:t>.</w:t>
+      </w:r>
+    </w:p>
+    <w:p>
       <w:r>
         <w:lastRenderedPageBreak/>
         <w:br/>
       </w:r>
       <w:r>
+        <w:rPr>
+          <w:noProof/>
+        </w:rPr>
         <w:drawing>
           <wp:inline distT="0" distB="0" distL="0" distR="0" wp14:anchorId="4CA794D6" wp14:editId="5405B2A7">
             <wp:extent cx="3296110" cy="3524742"/>
@@ -754,16 +850,18 @@
       <w:r>
         <w:t>Once this operation completes, choose Tools-&gt;Game Object Explorer, if you generated a game object database.</w:t>
       </w:r>
-    </w:p>
-    <w:p/>
+      <w:r>
+        <w:t xml:space="preserve">  Searching using the Game Object Explorer ties together the Xapian search index and the Game Object database.</w:t>
+      </w:r>
+    </w:p>
     <w:p>
       <w:r>
         <w:lastRenderedPageBreak/>
         <w:drawing>
-          <wp:inline distT="0" distB="0" distL="0" distR="0" wp14:anchorId="2F60A896" wp14:editId="7E2D9155">
-            <wp:extent cx="5943600" cy="3212465"/>
-            <wp:effectExtent l="0" t="0" r="0" b="6985"/>
-            <wp:docPr id="1599562735" name="Picture 1"/>
+          <wp:inline distT="0" distB="0" distL="0" distR="0" wp14:anchorId="174A14A5" wp14:editId="53AC6CA4">
+            <wp:extent cx="5943600" cy="3844290"/>
+            <wp:effectExtent l="0" t="0" r="0" b="3810"/>
+            <wp:docPr id="1564319055" name="Picture 1"/>
             <wp:cNvGraphicFramePr>
               <a:graphicFrameLocks xmlns:a="http://schemas.openxmlformats.org/drawingml/2006/main" noChangeAspect="1"/>
             </wp:cNvGraphicFramePr>
@@ -771,7 +869,7 @@
               <a:graphicData uri="http://schemas.openxmlformats.org/drawingml/2006/picture">
                 <pic:pic xmlns:pic="http://schemas.openxmlformats.org/drawingml/2006/picture">
                   <pic:nvPicPr>
-                    <pic:cNvPr id="1599562735" name=""/>
+                    <pic:cNvPr id="1564319055" name=""/>
                     <pic:cNvPicPr/>
                   </pic:nvPicPr>
                   <pic:blipFill>
@@ -783,7 +881,7 @@
                   <pic:spPr>
                     <a:xfrm>
                       <a:off x="0" y="0"/>
-                      <a:ext cx="5943600" cy="3212465"/>
+                      <a:ext cx="5943600" cy="3844290"/>
                     </a:xfrm>
                     <a:prstGeom prst="rect">
                       <a:avLst/>
@@ -795,29 +893,26 @@
           </wp:inline>
         </w:drawing>
       </w:r>
+    </w:p>
+    <w:p/>
+    <w:p>
+      <w:r>
+        <w:lastRenderedPageBreak/>
+        <w:t>Click Tools-&gt;</w:t>
+      </w:r>
+      <w:r>
+        <w:t>Icon Explorer if you chose to generate an icon database.</w:t>
+      </w:r>
       <w:r>
         <w:br/>
       </w:r>
       <w:r>
         <w:br/>
-        <w:t>You can enter a UUID or a prefix to filter the results.</w:t>
-      </w:r>
-    </w:p>
-    <w:p/>
-    <w:p>
-      <w:r>
-        <w:t>Click Tools-&gt;</w:t>
-      </w:r>
-      <w:r>
-        <w:t>Icon Explorer if you chose to generate an icon database.</w:t>
-      </w:r>
-      <w:r>
-        <w:br/>
-      </w:r>
-      <w:r>
-        <w:br/>
-      </w:r>
-      <w:r>
+      </w:r>
+      <w:r>
+        <w:rPr>
+          <w:noProof/>
+        </w:rPr>
         <w:drawing>
           <wp:inline distT="0" distB="0" distL="0" distR="0" wp14:anchorId="0C623535" wp14:editId="362E08AC">
             <wp:extent cx="5943600" cy="3495675"/>
@@ -857,7 +952,6 @@
     </w:p>
     <w:p>
       <w:r>
-        <w:lastRenderedPageBreak/>
         <w:t>You can also filter results by icon name (exactly) or a prefix.  You can also use Ctrl+Mouse-Wheel to change the size of the icon.</w:t>
       </w:r>
     </w:p>

</xml_diff>

<commit_message>
Update install script, doc and icons.
</commit_message>
<xml_diff>
--- a/install/INSTALL.docx
+++ b/install/INSTALL.docx
@@ -236,6 +236,38 @@
       </w:r>
       <w:r>
         <w:t xml:space="preserve"> but does not modify or redistribute any game assets</w:t>
+      </w:r>
+    </w:p>
+    <w:p>
+      <w:r>
+        <w:rPr>
+          <w:b/>
+          <w:bCs/>
+        </w:rPr>
+        <w:t>NOTE</w:t>
+      </w:r>
+      <w:r>
+        <w:t xml:space="preserve">: If you wish to view .gr2 models, you will need a copy of </w:t>
+      </w:r>
+      <w:r>
+        <w:rPr>
+          <w:b/>
+          <w:bCs/>
+        </w:rPr>
+        <w:t>RAD Game Tools</w:t>
+      </w:r>
+      <w:r>
+        <w:t xml:space="preserve"> “granny2.dll” located somewhere in your system path. Placing it in the same directory as </w:t>
+      </w:r>
+      <w:r>
+        <w:rPr>
+          <w:b/>
+          <w:bCs/>
+        </w:rPr>
+        <w:t>BG3ModStudio.exe</w:t>
+      </w:r>
+      <w:r>
+        <w:t xml:space="preserve"> works fine. </w:t>
       </w:r>
     </w:p>
     <w:p/>
@@ -294,8 +326,6 @@
           </wp:inline>
         </w:drawing>
       </w:r>
-    </w:p>
-    <w:p>
       <w:r>
         <w:br w:type="page"/>
       </w:r>
@@ -587,7 +617,13 @@
     <w:p/>
     <w:p>
       <w:r>
-        <w:t>Once, the indexing is complete you will be able to search it.  Select Tools-&gt;Search and enter some keywords.</w:t>
+        <w:t>Once the indexing is complete</w:t>
+      </w:r>
+      <w:r>
+        <w:t>,</w:t>
+      </w:r>
+      <w:r>
+        <w:t xml:space="preserve"> you will be able to search it.  Select Tools-&gt;Search and enter some keywords.</w:t>
       </w:r>
     </w:p>
     <w:p/>
@@ -685,6 +721,28 @@
     <w:p/>
     <w:p>
       <w:r>
+        <w:t xml:space="preserve">Double-clicking the </w:t>
+      </w:r>
+      <w:r>
+        <w:rPr>
+          <w:b/>
+          <w:bCs/>
+        </w:rPr>
+        <w:t>Icon</w:t>
+      </w:r>
+      <w:r>
+        <w:t xml:space="preserve"> </w:t>
+      </w:r>
+      <w:r>
+        <w:t xml:space="preserve">row </w:t>
+      </w:r>
+      <w:r>
+        <w:t>attempts to load the icon preview dialog, if the icon is found in the database, it will be displayed.</w:t>
+      </w:r>
+    </w:p>
+    <w:p/>
+    <w:p>
+      <w:r>
         <w:t>Some of the data is too long to fit in the value field.  You can right-click and choose “View Value” to see the complete contents:</w:t>
       </w:r>
       <w:r>
@@ -856,6 +914,9 @@
     </w:p>
     <w:p>
       <w:r>
+        <w:rPr>
+          <w:noProof/>
+        </w:rPr>
         <w:lastRenderedPageBreak/>
         <w:drawing>
           <wp:inline distT="0" distB="0" distL="0" distR="0" wp14:anchorId="174A14A5" wp14:editId="53AC6CA4">
@@ -894,10 +955,8 @@
         </w:drawing>
       </w:r>
     </w:p>
-    <w:p/>
-    <w:p>
-      <w:r>
-        <w:lastRenderedPageBreak/>
+    <w:p>
+      <w:r>
         <w:t>Click Tools-&gt;</w:t>
       </w:r>
       <w:r>
@@ -952,6 +1011,7 @@
     </w:p>
     <w:p>
       <w:r>
+        <w:lastRenderedPageBreak/>
         <w:t>You can also filter results by icon name (exactly) or a prefix.  You can also use Ctrl+Mouse-Wheel to change the size of the icon.</w:t>
       </w:r>
     </w:p>

</xml_diff>